<commit_message>
added eros to story
</commit_message>
<xml_diff>
--- a/Athena.docx
+++ b/Athena.docx
@@ -5,6 +5,17 @@
     <w:p>
       <w:r>
         <w:t>Athena[b] or Athene,[c] often given the epithet Pallas,[d] is an ancient Greek goddess associated with wisdom, handicraft, and warfare[1] who was later syncretized with the Roman goddess Minerva.[4] Athena was regarded as the patron and protectress of various cities across Greece, particularly the city of Athens, from which she most likely received her name.[5] The Parthenon on the Acropolis of Athens is dedicated to her. Her major symbols include owls, olive trees, snakes, and the Gorgoneion. In art, she is generally depicted wearing a helmet and holding a spear.</w:t>
+      </w:r>
+    </w:p>
+    <w:p/>
+    <w:p>
+      <w:r>
+        <w:t>New commit:</w:t>
+      </w:r>
+    </w:p>
+    <w:p>
+      <w:r>
+        <w:t>n Greek mythology, Eros (UK: /ˈɪərɒs, ˈɛrɒs/, US: /ˈɛrɒs, ˈɛroʊs/;[2] Ancient Greek: Ἔρως, romanized: Érōs, lit. 'Desire') is the Greek god of love and sex. His Roman counterpart was Cupid ("desire").[3] In the earliest account, he is a primordial god, while in later accounts he is described as one of the children of Aphrodite and Ares and, with some of his siblings, was one of the Erotes, a group of winged love gods</w:t>
       </w:r>
     </w:p>
     <w:p/>

</xml_diff>

<commit_message>
added different stuff to main branch
</commit_message>
<xml_diff>
--- a/Athena.docx
+++ b/Athena.docx
@@ -5,6 +5,13 @@
     <w:p>
       <w:r>
         <w:t>Athena[b] or Athene,[c] often given the epithet Pallas,[d] is an ancient Greek goddess associated with wisdom, handicraft, and warfare[1] who was later syncretized with the Roman goddess Minerva.[4] Athena was regarded as the patron and protectress of various cities across Greece, particularly the city of Athens, from which she most likely received her name.[5] The Parthenon on the Acropolis of Athens is dedicated to her. Her major symbols include owls, olive trees, snakes, and the Gorgoneion. In art, she is generally depicted wearing a helmet and holding a spear.</w:t>
+      </w:r>
+    </w:p>
+    <w:p/>
+    <w:p/>
+    <w:p>
+      <w:r>
+        <w:t>Different stuff</w:t>
       </w:r>
     </w:p>
     <w:p/>

</xml_diff>